<commit_message>
Add the HW2 report
</commit_message>
<xml_diff>
--- a/HW2/Report.docx
+++ b/HW2/Report.docx
@@ -1,13 +1,13 @@
 
 <file path=word/document.xml><?xml version="1.0" encoding="utf-8"?>
-<w:document xmlns:wpc="http://schemas.microsoft.com/office/word/2010/wordprocessingCanvas" xmlns:cx="http://schemas.microsoft.com/office/drawing/2014/chartex" xmlns:cx1="http://schemas.microsoft.com/office/drawing/2015/9/8/chartex" xmlns:cx2="http://schemas.microsoft.com/office/drawing/2015/10/21/chartex" xmlns:cx3="http://schemas.microsoft.com/office/drawing/2016/5/9/chartex" xmlns:cx4="http://schemas.microsoft.com/office/drawing/2016/5/10/chartex" xmlns:cx5="http://schemas.microsoft.com/office/drawing/2016/5/11/chartex" xmlns:cx6="http://schemas.microsoft.com/office/drawing/2016/5/12/chartex" xmlns:cx7="http://schemas.microsoft.com/office/drawing/2016/5/13/chartex" xmlns:cx8="http://schemas.microsoft.com/office/drawing/2016/5/14/chartex" xmlns:mc="http://schemas.openxmlformats.org/markup-compatibility/2006" xmlns:aink="http://schemas.microsoft.com/office/drawing/2016/ink" xmlns:am3d="http://schemas.microsoft.com/office/drawing/2017/model3d" xmlns:o="urn:schemas-microsoft-com:office:office" xmlns:oel="http://schemas.microsoft.com/office/2019/extlst" xmlns:r="http://schemas.openxmlformats.org/officeDocument/2006/relationships" xmlns:m="http://schemas.openxmlformats.org/officeDocument/2006/math" xmlns:v="urn:schemas-microsoft-com:vml" xmlns:wp14="http://schemas.microsoft.com/office/word/2010/wordprocessingDrawing" xmlns:wp="http://schemas.openxmlformats.org/drawingml/2006/wordprocessingDrawing" xmlns:w10="urn:schemas-microsoft-com:office:word" xmlns:w="http://schemas.openxmlformats.org/wordprocessingml/2006/main" xmlns:w14="http://schemas.microsoft.com/office/word/2010/wordml" xmlns:w15="http://schemas.microsoft.com/office/word/2012/wordml" xmlns:w16cex="http://schemas.microsoft.com/office/word/2018/wordml/cex" xmlns:w16cid="http://schemas.microsoft.com/office/word/2016/wordml/cid" xmlns:w16="http://schemas.microsoft.com/office/word/2018/wordml" xmlns:w16sdtdh="http://schemas.microsoft.com/office/word/2020/wordml/sdtdatahash" xmlns:w16se="http://schemas.microsoft.com/office/word/2015/wordml/symex" xmlns:wpg="http://schemas.microsoft.com/office/word/2010/wordprocessingGroup" xmlns:wpi="http://schemas.microsoft.com/office/word/2010/wordprocessingInk" xmlns:wne="http://schemas.microsoft.com/office/word/2006/wordml" xmlns:wps="http://schemas.microsoft.com/office/word/2010/wordprocessingShape" mc:Ignorable="w14 w15 w16se w16cid w16 w16cex w16sdtdh wp14">
+<w:document xmlns:wpc="http://schemas.microsoft.com/office/word/2010/wordprocessingCanvas" xmlns:cx="http://schemas.microsoft.com/office/drawing/2014/chartex" xmlns:cx1="http://schemas.microsoft.com/office/drawing/2015/9/8/chartex" xmlns:cx2="http://schemas.microsoft.com/office/drawing/2015/10/21/chartex" xmlns:cx3="http://schemas.microsoft.com/office/drawing/2016/5/9/chartex" xmlns:cx4="http://schemas.microsoft.com/office/drawing/2016/5/10/chartex" xmlns:cx5="http://schemas.microsoft.com/office/drawing/2016/5/11/chartex" xmlns:cx6="http://schemas.microsoft.com/office/drawing/2016/5/12/chartex" xmlns:cx7="http://schemas.microsoft.com/office/drawing/2016/5/13/chartex" xmlns:cx8="http://schemas.microsoft.com/office/drawing/2016/5/14/chartex" xmlns:mc="http://schemas.openxmlformats.org/markup-compatibility/2006" xmlns:aink="http://schemas.microsoft.com/office/drawing/2016/ink" xmlns:am3d="http://schemas.microsoft.com/office/drawing/2017/model3d" xmlns:o="urn:schemas-microsoft-com:office:office" xmlns:oel="http://schemas.microsoft.com/office/2019/extlst" xmlns:r="http://schemas.openxmlformats.org/officeDocument/2006/relationships" xmlns:m="http://schemas.openxmlformats.org/officeDocument/2006/math" xmlns:v="urn:schemas-microsoft-com:vml" xmlns:wp14="http://schemas.microsoft.com/office/word/2010/wordprocessingDrawing" xmlns:wp="http://schemas.openxmlformats.org/drawingml/2006/wordprocessingDrawing" xmlns:w10="urn:schemas-microsoft-com:office:word" xmlns:w="http://schemas.openxmlformats.org/wordprocessingml/2006/main" xmlns:w14="http://schemas.microsoft.com/office/word/2010/wordml" xmlns:w15="http://schemas.microsoft.com/office/word/2012/wordml" xmlns:w16cex="http://schemas.microsoft.com/office/word/2018/wordml/cex" xmlns:w16cid="http://schemas.microsoft.com/office/word/2016/wordml/cid" xmlns:w16="http://schemas.microsoft.com/office/word/2018/wordml" xmlns:w16du="http://schemas.microsoft.com/office/word/2023/wordml/word16du" xmlns:w16sdtdh="http://schemas.microsoft.com/office/word/2020/wordml/sdtdatahash" xmlns:w16se="http://schemas.microsoft.com/office/word/2015/wordml/symex" xmlns:wpg="http://schemas.microsoft.com/office/word/2010/wordprocessingGroup" xmlns:wpi="http://schemas.microsoft.com/office/word/2010/wordprocessingInk" xmlns:wne="http://schemas.microsoft.com/office/word/2006/wordml" xmlns:wps="http://schemas.microsoft.com/office/word/2010/wordprocessingShape" mc:Ignorable="w14 w15 w16se w16cid w16 w16cex w16sdtdh wp14">
   <w:body>
     <w:p>
       <w:pPr>
         <w:spacing w:line="60" w:lineRule="auto"/>
         <w:jc w:val="center"/>
         <w:rPr>
-          <w:rFonts w:ascii="Times New Roman" w:hAnsi="Times New Roman" w:cs="Times New Roman"/>
+          <w:rFonts w:ascii="Times New Roman" w:eastAsia="標楷體" w:hAnsi="Times New Roman" w:cs="Times New Roman"/>
           <w:kern w:val="0"/>
           <w:sz w:val="28"/>
           <w:szCs w:val="24"/>
@@ -15,28 +15,28 @@
       </w:pPr>
       <w:r>
         <w:rPr>
-          <w:rFonts w:ascii="Times New Roman" w:hAnsi="Times New Roman" w:cs="Times New Roman"/>
+          <w:rFonts w:ascii="Times New Roman" w:eastAsia="標楷體" w:hAnsi="Times New Roman" w:cs="Times New Roman"/>
           <w:sz w:val="28"/>
         </w:rPr>
         <w:t>202</w:t>
       </w:r>
       <w:r>
         <w:rPr>
-          <w:rFonts w:ascii="Times New Roman" w:hAnsi="Times New Roman" w:cs="Times New Roman" w:hint="eastAsia"/>
+          <w:rFonts w:ascii="Times New Roman" w:eastAsia="標楷體" w:hAnsi="Times New Roman" w:cs="Times New Roman"/>
           <w:sz w:val="28"/>
         </w:rPr>
         <w:t>3</w:t>
       </w:r>
       <w:r>
         <w:rPr>
-          <w:rFonts w:ascii="Times New Roman" w:hAnsi="Times New Roman" w:cs="Times New Roman"/>
+          <w:rFonts w:ascii="Times New Roman" w:eastAsia="標楷體" w:hAnsi="Times New Roman" w:cs="Times New Roman"/>
           <w:sz w:val="28"/>
         </w:rPr>
         <w:t xml:space="preserve"> Digital IC Design Homework </w:t>
       </w:r>
       <w:r>
         <w:rPr>
-          <w:rFonts w:ascii="Times New Roman" w:hAnsi="Times New Roman" w:cs="Times New Roman" w:hint="eastAsia"/>
+          <w:rFonts w:ascii="Times New Roman" w:eastAsia="標楷體" w:hAnsi="Times New Roman" w:cs="Times New Roman"/>
           <w:sz w:val="28"/>
         </w:rPr>
         <w:t>2</w:t>
@@ -61,12 +61,12 @@
           <w:p>
             <w:pPr>
               <w:rPr>
-                <w:rFonts w:ascii="Times New Roman" w:hAnsi="Times New Roman" w:cs="Times New Roman"/>
+                <w:rFonts w:ascii="Times New Roman" w:eastAsia="標楷體" w:hAnsi="Times New Roman" w:cs="Times New Roman"/>
               </w:rPr>
             </w:pPr>
             <w:r>
               <w:rPr>
-                <w:rFonts w:ascii="Times New Roman" w:hAnsi="Times New Roman" w:cs="Times New Roman" w:hint="eastAsia"/>
+                <w:rFonts w:ascii="Times New Roman" w:eastAsia="標楷體" w:hAnsi="Times New Roman" w:cs="Times New Roman"/>
               </w:rPr>
               <w:t>NAME</w:t>
             </w:r>
@@ -81,9 +81,15 @@
           <w:p>
             <w:pPr>
               <w:rPr>
-                <w:rFonts w:ascii="Times New Roman" w:hAnsi="Times New Roman" w:cs="Times New Roman"/>
+                <w:rFonts w:ascii="Times New Roman" w:eastAsia="標楷體" w:hAnsi="Times New Roman" w:cs="Times New Roman"/>
               </w:rPr>
             </w:pPr>
+            <w:r>
+              <w:rPr>
+                <w:rFonts w:ascii="Times New Roman" w:eastAsia="標楷體" w:hAnsi="Times New Roman" w:cs="Times New Roman"/>
+              </w:rPr>
+              <w:t>林宜謙</w:t>
+            </w:r>
           </w:p>
         </w:tc>
       </w:tr>
@@ -95,12 +101,12 @@
           <w:p>
             <w:pPr>
               <w:rPr>
-                <w:rFonts w:ascii="Times New Roman" w:hAnsi="Times New Roman" w:cs="Times New Roman"/>
+                <w:rFonts w:ascii="Times New Roman" w:eastAsia="標楷體" w:hAnsi="Times New Roman" w:cs="Times New Roman"/>
               </w:rPr>
             </w:pPr>
             <w:r>
               <w:rPr>
-                <w:rFonts w:ascii="Times New Roman" w:hAnsi="Times New Roman" w:cs="Times New Roman" w:hint="eastAsia"/>
+                <w:rFonts w:ascii="Times New Roman" w:eastAsia="標楷體" w:hAnsi="Times New Roman" w:cs="Times New Roman"/>
               </w:rPr>
               <w:t>Student ID</w:t>
             </w:r>
@@ -115,9 +121,15 @@
           <w:p>
             <w:pPr>
               <w:rPr>
-                <w:rFonts w:ascii="Times New Roman" w:hAnsi="Times New Roman" w:cs="Times New Roman"/>
+                <w:rFonts w:ascii="Times New Roman" w:eastAsia="標楷體" w:hAnsi="Times New Roman" w:cs="Times New Roman"/>
               </w:rPr>
             </w:pPr>
+            <w:r>
+              <w:rPr>
+                <w:rFonts w:ascii="Times New Roman" w:eastAsia="標楷體" w:hAnsi="Times New Roman" w:cs="Times New Roman"/>
+              </w:rPr>
+              <w:t>N16100250</w:t>
+            </w:r>
           </w:p>
         </w:tc>
       </w:tr>
@@ -131,37 +143,23 @@
             <w:pPr>
               <w:jc w:val="center"/>
               <w:rPr>
-                <w:rFonts w:ascii="Times New Roman" w:hAnsi="Times New Roman" w:cs="Times New Roman"/>
+                <w:rFonts w:ascii="Times New Roman" w:eastAsia="標楷體" w:hAnsi="Times New Roman" w:cs="Times New Roman"/>
                 <w:b/>
               </w:rPr>
             </w:pPr>
             <w:r>
               <w:rPr>
-                <w:rFonts w:ascii="Times New Roman" w:hAnsi="Times New Roman" w:cs="Times New Roman"/>
+                <w:rFonts w:ascii="Times New Roman" w:eastAsia="標楷體" w:hAnsi="Times New Roman" w:cs="Times New Roman"/>
                 <w:b/>
               </w:rPr>
               <w:t xml:space="preserve">Functional </w:t>
             </w:r>
             <w:r>
               <w:rPr>
-                <w:rFonts w:ascii="Times New Roman" w:hAnsi="Times New Roman" w:cs="Times New Roman"/>
+                <w:rFonts w:ascii="Times New Roman" w:eastAsia="標楷體" w:hAnsi="Times New Roman" w:cs="Times New Roman"/>
                 <w:b/>
               </w:rPr>
-              <w:t>Simulation</w:t>
-            </w:r>
-            <w:r>
-              <w:rPr>
-                <w:rFonts w:ascii="Times New Roman" w:hAnsi="Times New Roman" w:cs="Times New Roman" w:hint="eastAsia"/>
-                <w:b/>
-              </w:rPr>
-              <w:t xml:space="preserve"> </w:t>
-            </w:r>
-            <w:r>
-              <w:rPr>
-                <w:rFonts w:ascii="Times New Roman" w:hAnsi="Times New Roman" w:cs="Times New Roman"/>
-                <w:b/>
-              </w:rPr>
-              <w:t>Result</w:t>
+              <w:t>Simulation Result</w:t>
             </w:r>
           </w:p>
         </w:tc>
@@ -176,26 +174,18 @@
             <w:pPr>
               <w:jc w:val="center"/>
               <w:rPr>
-                <w:rFonts w:ascii="Times New Roman" w:hAnsi="Times New Roman" w:cs="Times New Roman"/>
+                <w:rFonts w:ascii="Times New Roman" w:eastAsia="標楷體" w:hAnsi="Times New Roman" w:cs="Times New Roman"/>
                 <w:b/>
                 <w:color w:val="FF0000"/>
               </w:rPr>
             </w:pPr>
             <w:r>
               <w:rPr>
-                <w:rFonts w:ascii="Times New Roman" w:hAnsi="Times New Roman" w:cs="Times New Roman" w:hint="eastAsia"/>
+                <w:rFonts w:ascii="Times New Roman" w:eastAsia="標楷體" w:hAnsi="Times New Roman" w:cs="Times New Roman"/>
                 <w:b/>
                 <w:color w:val="000000" w:themeColor="text1"/>
               </w:rPr>
-              <w:t>S</w:t>
-            </w:r>
-            <w:r>
-              <w:rPr>
-                <w:rFonts w:ascii="Times New Roman" w:hAnsi="Times New Roman" w:cs="Times New Roman"/>
-                <w:b/>
-                <w:color w:val="000000" w:themeColor="text1"/>
-              </w:rPr>
-              <w:t>core</w:t>
+              <w:t>Score</w:t>
             </w:r>
           </w:p>
         </w:tc>
@@ -207,11 +197,19 @@
             <w:pPr>
               <w:jc w:val="center"/>
               <w:rPr>
-                <w:rFonts w:ascii="Times New Roman" w:hAnsi="Times New Roman" w:cs="Times New Roman"/>
+                <w:rFonts w:ascii="Times New Roman" w:eastAsia="標楷體" w:hAnsi="Times New Roman" w:cs="Times New Roman"/>
                 <w:b/>
                 <w:color w:val="FF0000"/>
               </w:rPr>
             </w:pPr>
+            <w:r>
+              <w:rPr>
+                <w:rFonts w:ascii="Times New Roman" w:eastAsia="標楷體" w:hAnsi="Times New Roman" w:cs="Times New Roman"/>
+                <w:b/>
+                <w:color w:val="FF0000"/>
+              </w:rPr>
+              <w:t>100</w:t>
+            </w:r>
           </w:p>
         </w:tc>
       </w:tr>
@@ -229,59 +227,49 @@
             <w:pPr>
               <w:jc w:val="center"/>
               <w:rPr>
-                <w:rFonts w:ascii="Times New Roman" w:hAnsi="Times New Roman" w:cs="Times New Roman"/>
+                <w:rFonts w:ascii="Times New Roman" w:eastAsia="標楷體" w:hAnsi="Times New Roman" w:cs="Times New Roman"/>
               </w:rPr>
             </w:pPr>
             <w:r>
               <w:rPr>
-                <w:rFonts w:ascii="Times New Roman" w:hAnsi="Times New Roman" w:cs="Times New Roman" w:hint="eastAsia"/>
-                <w:color w:val="BFBFBF" w:themeColor="background1" w:themeShade="BF"/>
-              </w:rPr>
-              <w:t>(</w:t>
-            </w:r>
-            <w:proofErr w:type="gramStart"/>
-            <w:r>
-              <w:rPr>
-                <w:rFonts w:ascii="Times New Roman" w:hAnsi="Times New Roman" w:cs="Times New Roman"/>
-                <w:color w:val="BFBFBF" w:themeColor="background1" w:themeShade="BF"/>
-              </w:rPr>
-              <w:t>your</w:t>
-            </w:r>
-            <w:proofErr w:type="gramEnd"/>
-            <w:r>
-              <w:rPr>
-                <w:rFonts w:ascii="Times New Roman" w:hAnsi="Times New Roman" w:cs="Times New Roman"/>
-                <w:color w:val="BFBFBF" w:themeColor="background1" w:themeShade="BF"/>
-              </w:rPr>
-              <w:t xml:space="preserve"> </w:t>
-            </w:r>
-            <w:r>
-              <w:rPr>
-                <w:rFonts w:ascii="Times New Roman" w:hAnsi="Times New Roman" w:cs="Times New Roman"/>
-                <w:color w:val="BFBFBF" w:themeColor="background1" w:themeShade="BF"/>
-              </w:rPr>
-              <w:t>score</w:t>
-            </w:r>
-            <w:r>
-              <w:rPr>
-                <w:rFonts w:ascii="Times New Roman" w:hAnsi="Times New Roman" w:cs="Times New Roman"/>
-                <w:color w:val="BFBFBF" w:themeColor="background1" w:themeShade="BF"/>
-              </w:rPr>
-              <w:t xml:space="preserve"> </w:t>
-            </w:r>
-            <w:r>
-              <w:rPr>
-                <w:rFonts w:ascii="Times New Roman" w:hAnsi="Times New Roman" w:cs="Times New Roman"/>
-                <w:color w:val="BFBFBF" w:themeColor="background1" w:themeShade="BF"/>
-              </w:rPr>
-              <w:t>message</w:t>
-            </w:r>
-            <w:r>
-              <w:rPr>
-                <w:rFonts w:ascii="Times New Roman" w:hAnsi="Times New Roman" w:cs="Times New Roman"/>
-                <w:color w:val="BFBFBF" w:themeColor="background1" w:themeShade="BF"/>
-              </w:rPr>
-              <w:t>)</w:t>
+                <w:rFonts w:ascii="Times New Roman" w:eastAsia="標楷體" w:hAnsi="Times New Roman" w:cs="Times New Roman"/>
+                <w:noProof/>
+              </w:rPr>
+              <w:drawing>
+                <wp:inline distT="0" distB="0" distL="0" distR="0" wp14:anchorId="1FE7099D" wp14:editId="7D68814E">
+                  <wp:extent cx="4334480" cy="428685"/>
+                  <wp:effectExtent l="0" t="0" r="0" b="9525"/>
+                  <wp:docPr id="117931623" name="圖片 1"/>
+                  <wp:cNvGraphicFramePr>
+                    <a:graphicFrameLocks xmlns:a="http://schemas.openxmlformats.org/drawingml/2006/main" noChangeAspect="1"/>
+                  </wp:cNvGraphicFramePr>
+                  <a:graphic xmlns:a="http://schemas.openxmlformats.org/drawingml/2006/main">
+                    <a:graphicData uri="http://schemas.openxmlformats.org/drawingml/2006/picture">
+                      <pic:pic xmlns:pic="http://schemas.openxmlformats.org/drawingml/2006/picture">
+                        <pic:nvPicPr>
+                          <pic:cNvPr id="117931623" name=""/>
+                          <pic:cNvPicPr/>
+                        </pic:nvPicPr>
+                        <pic:blipFill>
+                          <a:blip r:embed="rId7"/>
+                          <a:stretch>
+                            <a:fillRect/>
+                          </a:stretch>
+                        </pic:blipFill>
+                        <pic:spPr>
+                          <a:xfrm>
+                            <a:off x="0" y="0"/>
+                            <a:ext cx="4334480" cy="428685"/>
+                          </a:xfrm>
+                          <a:prstGeom prst="rect">
+                            <a:avLst/>
+                          </a:prstGeom>
+                        </pic:spPr>
+                      </pic:pic>
+                    </a:graphicData>
+                  </a:graphic>
+                </wp:inline>
+              </w:drawing>
             </w:r>
           </w:p>
         </w:tc>
@@ -302,12 +290,12 @@
               </w:tabs>
               <w:jc w:val="center"/>
               <w:rPr>
-                <w:rFonts w:ascii="Times New Roman" w:hAnsi="Times New Roman" w:cs="Times New Roman"/>
+                <w:rFonts w:ascii="Times New Roman" w:eastAsia="標楷體" w:hAnsi="Times New Roman" w:cs="Times New Roman"/>
               </w:rPr>
             </w:pPr>
             <w:r>
               <w:rPr>
-                <w:rFonts w:ascii="Times New Roman" w:hAnsi="Times New Roman" w:cs="Times New Roman"/>
+                <w:rFonts w:ascii="Times New Roman" w:eastAsia="標楷體" w:hAnsi="Times New Roman" w:cs="Times New Roman"/>
                 <w:b/>
               </w:rPr>
               <w:t>Description of your design</w:t>
@@ -327,10 +315,1038 @@
           <w:p>
             <w:pPr>
               <w:rPr>
-                <w:rFonts w:ascii="Times New Roman" w:hAnsi="Times New Roman" w:cs="Times New Roman"/>
+                <w:rFonts w:ascii="Times New Roman" w:eastAsia="標楷體" w:hAnsi="Times New Roman" w:cs="Times New Roman"/>
+              </w:rPr>
+            </w:pPr>
+            <w:r>
+              <w:rPr>
+                <w:rFonts w:ascii="Times New Roman" w:eastAsia="標楷體" w:hAnsi="Times New Roman" w:cs="Times New Roman"/>
+              </w:rPr>
+              <w:t>本題以</w:t>
+            </w:r>
+            <w:r>
+              <w:rPr>
+                <w:rFonts w:ascii="Times New Roman" w:eastAsia="標楷體" w:hAnsi="Times New Roman" w:cs="Times New Roman"/>
+              </w:rPr>
+              <w:t>FSM</w:t>
+            </w:r>
+            <w:r>
+              <w:rPr>
+                <w:rFonts w:ascii="Times New Roman" w:eastAsia="標楷體" w:hAnsi="Times New Roman" w:cs="Times New Roman"/>
+              </w:rPr>
+              <w:t>的方式寫，以車站作為</w:t>
+            </w:r>
+            <w:r>
+              <w:rPr>
+                <w:rFonts w:ascii="Times New Roman" w:eastAsia="標楷體" w:hAnsi="Times New Roman" w:cs="Times New Roman"/>
+              </w:rPr>
+              <w:t>stack</w:t>
+            </w:r>
+            <w:r>
+              <w:rPr>
+                <w:rFonts w:ascii="Times New Roman" w:eastAsia="標楷體" w:hAnsi="Times New Roman" w:cs="Times New Roman"/>
+              </w:rPr>
+              <w:t>方式，分為</w:t>
+            </w:r>
+            <w:r>
+              <w:rPr>
+                <w:rFonts w:ascii="Times New Roman" w:eastAsia="標楷體" w:hAnsi="Times New Roman" w:cs="Times New Roman"/>
+              </w:rPr>
+              <w:t>4</w:t>
+            </w:r>
+            <w:r>
+              <w:rPr>
+                <w:rFonts w:ascii="Times New Roman" w:eastAsia="標楷體" w:hAnsi="Times New Roman" w:cs="Times New Roman"/>
+              </w:rPr>
+              <w:t>種狀態</w:t>
+            </w:r>
+            <w:r>
+              <w:rPr>
+                <w:rFonts w:ascii="Times New Roman" w:eastAsia="標楷體" w:hAnsi="Times New Roman" w:cs="Times New Roman"/>
+              </w:rPr>
+              <w:t>(</w:t>
+            </w:r>
+            <w:r>
+              <w:rPr>
+                <w:rFonts w:ascii="Times New Roman" w:eastAsia="標楷體" w:hAnsi="Times New Roman" w:cs="Times New Roman"/>
+              </w:rPr>
+              <w:t>簡圖如下</w:t>
+            </w:r>
+            <w:r>
+              <w:rPr>
+                <w:rFonts w:ascii="Times New Roman" w:eastAsia="標楷體" w:hAnsi="Times New Roman" w:cs="Times New Roman"/>
+              </w:rPr>
+              <w:t>) :</w:t>
+            </w:r>
+          </w:p>
+          <w:p>
+            <w:pPr>
+              <w:rPr>
+                <w:rFonts w:ascii="Times New Roman" w:eastAsia="標楷體" w:hAnsi="Times New Roman" w:cs="Times New Roman"/>
+              </w:rPr>
+            </w:pPr>
+            <w:r>
+              <w:rPr>
+                <w:rFonts w:ascii="Times New Roman" w:eastAsia="標楷體" w:hAnsi="Times New Roman" w:cs="Times New Roman"/>
+              </w:rPr>
+              <w:t xml:space="preserve">ST0 : </w:t>
+            </w:r>
+            <w:r>
+              <w:rPr>
+                <w:rFonts w:ascii="Times New Roman" w:eastAsia="標楷體" w:hAnsi="Times New Roman" w:cs="Times New Roman"/>
+              </w:rPr>
+              <w:t>收所有的</w:t>
+            </w:r>
+            <w:r>
+              <w:rPr>
+                <w:rFonts w:ascii="Times New Roman" w:eastAsia="標楷體" w:hAnsi="Times New Roman" w:cs="Times New Roman"/>
+              </w:rPr>
+              <w:t>data</w:t>
+            </w:r>
+            <w:r>
+              <w:rPr>
+                <w:rFonts w:ascii="Times New Roman" w:eastAsia="標楷體" w:hAnsi="Times New Roman" w:cs="Times New Roman"/>
+              </w:rPr>
+              <w:t>，直到所有</w:t>
+            </w:r>
+            <w:proofErr w:type="gramStart"/>
+            <w:r>
+              <w:rPr>
+                <w:rFonts w:ascii="Times New Roman" w:eastAsia="標楷體" w:hAnsi="Times New Roman" w:cs="Times New Roman"/>
+              </w:rPr>
+              <w:t>值收完跳</w:t>
+            </w:r>
+            <w:proofErr w:type="gramEnd"/>
+            <w:r>
+              <w:rPr>
+                <w:rFonts w:ascii="Times New Roman" w:eastAsia="標楷體" w:hAnsi="Times New Roman" w:cs="Times New Roman"/>
+              </w:rPr>
+              <w:t>到</w:t>
+            </w:r>
+            <w:r>
+              <w:rPr>
+                <w:rFonts w:ascii="Times New Roman" w:eastAsia="標楷體" w:hAnsi="Times New Roman" w:cs="Times New Roman"/>
+              </w:rPr>
+              <w:t>ST1</w:t>
+            </w:r>
+            <w:r>
+              <w:rPr>
+                <w:rFonts w:ascii="Times New Roman" w:eastAsia="標楷體" w:hAnsi="Times New Roman" w:cs="Times New Roman"/>
+              </w:rPr>
+              <w:t>。</w:t>
+            </w:r>
+          </w:p>
+          <w:p>
+            <w:pPr>
+              <w:rPr>
+                <w:rFonts w:ascii="Times New Roman" w:eastAsia="標楷體" w:hAnsi="Times New Roman" w:cs="Times New Roman"/>
+              </w:rPr>
+            </w:pPr>
+            <w:r>
+              <w:rPr>
+                <w:rFonts w:ascii="Times New Roman" w:eastAsia="標楷體" w:hAnsi="Times New Roman" w:cs="Times New Roman"/>
+              </w:rPr>
+              <w:t>ST1 : push</w:t>
+            </w:r>
+            <w:r>
+              <w:rPr>
+                <w:rFonts w:ascii="Times New Roman" w:eastAsia="標楷體" w:hAnsi="Times New Roman" w:cs="Times New Roman"/>
+              </w:rPr>
+              <w:t>資料到</w:t>
+            </w:r>
+            <w:r>
+              <w:rPr>
+                <w:rFonts w:ascii="Times New Roman" w:eastAsia="標楷體" w:hAnsi="Times New Roman" w:cs="Times New Roman"/>
+              </w:rPr>
+              <w:t>stack</w:t>
+            </w:r>
+            <w:r>
+              <w:rPr>
+                <w:rFonts w:ascii="Times New Roman" w:eastAsia="標楷體" w:hAnsi="Times New Roman" w:cs="Times New Roman"/>
+              </w:rPr>
+              <w:t>中，直到最上層資料</w:t>
+            </w:r>
+            <w:proofErr w:type="gramStart"/>
+            <w:r>
+              <w:rPr>
+                <w:rFonts w:ascii="Times New Roman" w:eastAsia="標楷體" w:hAnsi="Times New Roman" w:cs="Times New Roman"/>
+              </w:rPr>
+              <w:t>與欲離站</w:t>
+            </w:r>
+            <w:proofErr w:type="gramEnd"/>
+            <w:r>
+              <w:rPr>
+                <w:rFonts w:ascii="Times New Roman" w:eastAsia="標楷體" w:hAnsi="Times New Roman" w:cs="Times New Roman"/>
+              </w:rPr>
+              <w:t>車次一樣，做完跳至</w:t>
+            </w:r>
+            <w:r>
+              <w:rPr>
+                <w:rFonts w:ascii="Times New Roman" w:eastAsia="標楷體" w:hAnsi="Times New Roman" w:cs="Times New Roman"/>
+              </w:rPr>
+              <w:t>ST2</w:t>
+            </w:r>
+            <w:r>
+              <w:rPr>
+                <w:rFonts w:ascii="Times New Roman" w:eastAsia="標楷體" w:hAnsi="Times New Roman" w:cs="Times New Roman"/>
+              </w:rPr>
+              <w:t>。</w:t>
+            </w:r>
+          </w:p>
+          <w:p>
+            <w:pPr>
+              <w:rPr>
+                <w:rFonts w:ascii="Times New Roman" w:eastAsia="標楷體" w:hAnsi="Times New Roman" w:cs="Times New Roman"/>
+              </w:rPr>
+            </w:pPr>
+            <w:r>
+              <w:rPr>
+                <w:rFonts w:ascii="Times New Roman" w:eastAsia="標楷體" w:hAnsi="Times New Roman" w:cs="Times New Roman"/>
+              </w:rPr>
+              <w:t xml:space="preserve">ST2 : </w:t>
+            </w:r>
+            <w:r>
+              <w:rPr>
+                <w:rFonts w:ascii="Times New Roman" w:eastAsia="標楷體" w:hAnsi="Times New Roman" w:cs="Times New Roman"/>
+              </w:rPr>
+              <w:t>把</w:t>
+            </w:r>
+            <w:r>
+              <w:rPr>
+                <w:rFonts w:ascii="Times New Roman" w:eastAsia="標楷體" w:hAnsi="Times New Roman" w:cs="Times New Roman"/>
+              </w:rPr>
+              <w:t>stack</w:t>
+            </w:r>
+            <w:r>
+              <w:rPr>
+                <w:rFonts w:ascii="Times New Roman" w:eastAsia="標楷體" w:hAnsi="Times New Roman" w:cs="Times New Roman"/>
+              </w:rPr>
+              <w:t>資料</w:t>
+            </w:r>
+            <w:r>
+              <w:rPr>
+                <w:rFonts w:ascii="Times New Roman" w:eastAsia="標楷體" w:hAnsi="Times New Roman" w:cs="Times New Roman"/>
+              </w:rPr>
+              <w:t>pop</w:t>
+            </w:r>
+            <w:r>
+              <w:rPr>
+                <w:rFonts w:ascii="Times New Roman" w:eastAsia="標楷體" w:hAnsi="Times New Roman" w:cs="Times New Roman"/>
+              </w:rPr>
+              <w:t>，若</w:t>
+            </w:r>
+            <w:r>
+              <w:rPr>
+                <w:rFonts w:ascii="Times New Roman" w:eastAsia="標楷體" w:hAnsi="Times New Roman" w:cs="Times New Roman"/>
+              </w:rPr>
+              <w:t>pop</w:t>
+            </w:r>
+            <w:r>
+              <w:rPr>
+                <w:rFonts w:ascii="Times New Roman" w:eastAsia="標楷體" w:hAnsi="Times New Roman" w:cs="Times New Roman"/>
+              </w:rPr>
+              <w:t>出的資料為預期車次，則回到</w:t>
+            </w:r>
+            <w:r>
+              <w:rPr>
+                <w:rFonts w:ascii="Times New Roman" w:eastAsia="標楷體" w:hAnsi="Times New Roman" w:cs="Times New Roman"/>
+              </w:rPr>
+              <w:t>ST1</w:t>
+            </w:r>
+            <w:r>
+              <w:rPr>
+                <w:rFonts w:ascii="Times New Roman" w:eastAsia="標楷體" w:hAnsi="Times New Roman" w:cs="Times New Roman"/>
+              </w:rPr>
+              <w:t>，若不一樣則跳到</w:t>
+            </w:r>
+            <w:r>
+              <w:rPr>
+                <w:rFonts w:ascii="Times New Roman" w:eastAsia="標楷體" w:hAnsi="Times New Roman" w:cs="Times New Roman"/>
+              </w:rPr>
+              <w:t>ST3</w:t>
+            </w:r>
+            <w:r>
+              <w:rPr>
+                <w:rFonts w:ascii="Times New Roman" w:eastAsia="標楷體" w:hAnsi="Times New Roman" w:cs="Times New Roman"/>
+              </w:rPr>
+              <w:t>。</w:t>
+            </w:r>
+          </w:p>
+          <w:p>
+            <w:pPr>
+              <w:rPr>
+                <w:rFonts w:ascii="Times New Roman" w:eastAsia="標楷體" w:hAnsi="Times New Roman" w:cs="Times New Roman"/>
+              </w:rPr>
+            </w:pPr>
+            <w:r>
+              <w:rPr>
+                <w:rFonts w:ascii="Times New Roman" w:eastAsia="標楷體" w:hAnsi="Times New Roman" w:cs="Times New Roman"/>
+              </w:rPr>
+              <w:t xml:space="preserve">ST3 : </w:t>
+            </w:r>
+            <w:r>
+              <w:rPr>
+                <w:rFonts w:ascii="Times New Roman" w:eastAsia="標楷體" w:hAnsi="Times New Roman" w:cs="Times New Roman"/>
+              </w:rPr>
+              <w:t>確認</w:t>
+            </w:r>
+            <w:r>
+              <w:rPr>
+                <w:rFonts w:ascii="Times New Roman" w:eastAsia="標楷體" w:hAnsi="Times New Roman" w:cs="Times New Roman"/>
+              </w:rPr>
+              <w:t>pop</w:t>
+            </w:r>
+            <w:r>
+              <w:rPr>
+                <w:rFonts w:ascii="Times New Roman" w:eastAsia="標楷體" w:hAnsi="Times New Roman" w:cs="Times New Roman"/>
+              </w:rPr>
+              <w:t>次數是否符合</w:t>
+            </w:r>
+            <w:proofErr w:type="gramStart"/>
+            <w:r>
+              <w:rPr>
+                <w:rFonts w:ascii="Times New Roman" w:eastAsia="標楷體" w:hAnsi="Times New Roman" w:cs="Times New Roman"/>
+              </w:rPr>
+              <w:t>為總車數</w:t>
+            </w:r>
+            <w:proofErr w:type="gramEnd"/>
+            <w:r>
+              <w:rPr>
+                <w:rFonts w:ascii="Times New Roman" w:eastAsia="標楷體" w:hAnsi="Times New Roman" w:cs="Times New Roman"/>
+              </w:rPr>
+              <w:t>。</w:t>
+            </w:r>
+          </w:p>
+          <w:p>
+            <w:pPr>
+              <w:jc w:val="center"/>
+              <w:rPr>
+                <w:rFonts w:ascii="Times New Roman" w:eastAsia="標楷體" w:hAnsi="Times New Roman" w:cs="Times New Roman"/>
                 <w:color w:val="BFBFBF" w:themeColor="background1" w:themeShade="BF"/>
               </w:rPr>
             </w:pPr>
+            <w:r>
+              <w:rPr>
+                <w:rFonts w:ascii="Times New Roman" w:eastAsia="標楷體" w:hAnsi="Times New Roman" w:cs="Times New Roman"/>
+                <w:noProof/>
+                <w:color w:val="BFBFBF" w:themeColor="background1" w:themeShade="BF"/>
+              </w:rPr>
+              <w:drawing>
+                <wp:inline distT="0" distB="0" distL="0" distR="0" wp14:anchorId="247015DD" wp14:editId="25C4AF0E">
+                  <wp:extent cx="1293963" cy="1104370"/>
+                  <wp:effectExtent l="0" t="0" r="1905" b="635"/>
+                  <wp:docPr id="1199140244" name="圖片 1"/>
+                  <wp:cNvGraphicFramePr>
+                    <a:graphicFrameLocks xmlns:a="http://schemas.openxmlformats.org/drawingml/2006/main" noChangeAspect="1"/>
+                  </wp:cNvGraphicFramePr>
+                  <a:graphic xmlns:a="http://schemas.openxmlformats.org/drawingml/2006/main">
+                    <a:graphicData uri="http://schemas.openxmlformats.org/drawingml/2006/picture">
+                      <pic:pic xmlns:pic="http://schemas.openxmlformats.org/drawingml/2006/picture">
+                        <pic:nvPicPr>
+                          <pic:cNvPr id="1199140244" name=""/>
+                          <pic:cNvPicPr/>
+                        </pic:nvPicPr>
+                        <pic:blipFill>
+                          <a:blip r:embed="rId8"/>
+                          <a:stretch>
+                            <a:fillRect/>
+                          </a:stretch>
+                        </pic:blipFill>
+                        <pic:spPr>
+                          <a:xfrm>
+                            <a:off x="0" y="0"/>
+                            <a:ext cx="1340424" cy="1144023"/>
+                          </a:xfrm>
+                          <a:prstGeom prst="rect">
+                            <a:avLst/>
+                          </a:prstGeom>
+                        </pic:spPr>
+                      </pic:pic>
+                    </a:graphicData>
+                  </a:graphic>
+                </wp:inline>
+              </w:drawing>
+            </w:r>
+          </w:p>
+          <w:p>
+            <w:pPr>
+              <w:rPr>
+                <w:rFonts w:ascii="Times New Roman" w:eastAsia="標楷體" w:hAnsi="Times New Roman" w:cs="Times New Roman"/>
+              </w:rPr>
+            </w:pPr>
+            <w:r>
+              <w:rPr>
+                <w:rFonts w:ascii="Times New Roman" w:eastAsia="標楷體" w:hAnsi="Times New Roman" w:cs="Times New Roman" w:hint="eastAsia"/>
+              </w:rPr>
+              <w:t>運行</w:t>
+            </w:r>
+            <w:r>
+              <w:rPr>
+                <w:rFonts w:ascii="Times New Roman" w:eastAsia="標楷體" w:hAnsi="Times New Roman" w:cs="Times New Roman" w:hint="eastAsia"/>
+              </w:rPr>
+              <w:t>設計</w:t>
+            </w:r>
+            <w:r>
+              <w:rPr>
+                <w:rFonts w:ascii="Times New Roman" w:eastAsia="標楷體" w:hAnsi="Times New Roman" w:cs="Times New Roman" w:hint="eastAsia"/>
+              </w:rPr>
+              <w:t>:</w:t>
+            </w:r>
+          </w:p>
+          <w:p>
+            <w:pPr>
+              <w:rPr>
+                <w:rFonts w:ascii="Times New Roman" w:eastAsia="標楷體" w:hAnsi="Times New Roman" w:cs="Times New Roman"/>
+              </w:rPr>
+            </w:pPr>
+            <w:r>
+              <w:rPr>
+                <w:rFonts w:ascii="Times New Roman" w:eastAsia="標楷體" w:hAnsi="Times New Roman" w:cs="Times New Roman" w:hint="eastAsia"/>
+              </w:rPr>
+              <w:t>收到第一筆資料的時候，將處理第一筆資料的</w:t>
+            </w:r>
+            <w:r>
+              <w:rPr>
+                <w:rFonts w:ascii="Times New Roman" w:eastAsia="標楷體" w:hAnsi="Times New Roman" w:cs="Times New Roman" w:hint="eastAsia"/>
+              </w:rPr>
+              <w:t>flag</w:t>
+            </w:r>
+            <w:r>
+              <w:rPr>
+                <w:rFonts w:ascii="Times New Roman" w:eastAsia="標楷體" w:hAnsi="Times New Roman" w:cs="Times New Roman" w:hint="eastAsia"/>
+              </w:rPr>
+              <w:t>設為</w:t>
+            </w:r>
+            <w:r>
+              <w:rPr>
+                <w:rFonts w:ascii="Times New Roman" w:eastAsia="標楷體" w:hAnsi="Times New Roman" w:cs="Times New Roman" w:hint="eastAsia"/>
+              </w:rPr>
+              <w:t>1</w:t>
+            </w:r>
+            <w:r>
+              <w:rPr>
+                <w:rFonts w:ascii="Times New Roman" w:eastAsia="標楷體" w:hAnsi="Times New Roman" w:cs="Times New Roman" w:hint="eastAsia"/>
+              </w:rPr>
+              <w:t>，收到第二筆資料的時候再把</w:t>
+            </w:r>
+            <w:r>
+              <w:rPr>
+                <w:rFonts w:ascii="Times New Roman" w:eastAsia="標楷體" w:hAnsi="Times New Roman" w:cs="Times New Roman" w:hint="eastAsia"/>
+              </w:rPr>
+              <w:t>fl</w:t>
+            </w:r>
+            <w:r>
+              <w:rPr>
+                <w:rFonts w:ascii="Times New Roman" w:eastAsia="標楷體" w:hAnsi="Times New Roman" w:cs="Times New Roman"/>
+              </w:rPr>
+              <w:t>ag</w:t>
+            </w:r>
+            <w:r>
+              <w:rPr>
+                <w:rFonts w:ascii="Times New Roman" w:eastAsia="標楷體" w:hAnsi="Times New Roman" w:cs="Times New Roman" w:hint="eastAsia"/>
+              </w:rPr>
+              <w:t>設為</w:t>
+            </w:r>
+            <w:r>
+              <w:rPr>
+                <w:rFonts w:ascii="Times New Roman" w:eastAsia="標楷體" w:hAnsi="Times New Roman" w:cs="Times New Roman" w:hint="eastAsia"/>
+              </w:rPr>
+              <w:t>2</w:t>
+            </w:r>
+            <w:r>
+              <w:rPr>
+                <w:rFonts w:ascii="Times New Roman" w:eastAsia="標楷體" w:hAnsi="Times New Roman" w:cs="Times New Roman" w:hint="eastAsia"/>
+              </w:rPr>
+              <w:t>，在</w:t>
+            </w:r>
+            <w:r>
+              <w:rPr>
+                <w:rFonts w:ascii="Times New Roman" w:eastAsia="標楷體" w:hAnsi="Times New Roman" w:cs="Times New Roman" w:hint="eastAsia"/>
+              </w:rPr>
+              <w:t>ST0</w:t>
+            </w:r>
+            <w:r>
+              <w:rPr>
+                <w:rFonts w:ascii="Times New Roman" w:eastAsia="標楷體" w:hAnsi="Times New Roman" w:cs="Times New Roman" w:hint="eastAsia"/>
+              </w:rPr>
+              <w:t>階段不斷收資料到</w:t>
+            </w:r>
+            <w:proofErr w:type="spellStart"/>
+            <w:r>
+              <w:rPr>
+                <w:rFonts w:ascii="Times New Roman" w:eastAsia="標楷體" w:hAnsi="Times New Roman" w:cs="Times New Roman" w:hint="eastAsia"/>
+              </w:rPr>
+              <w:t>in</w:t>
+            </w:r>
+            <w:r>
+              <w:rPr>
+                <w:rFonts w:ascii="Times New Roman" w:eastAsia="標楷體" w:hAnsi="Times New Roman" w:cs="Times New Roman"/>
+              </w:rPr>
+              <w:t>put_data</w:t>
+            </w:r>
+            <w:proofErr w:type="spellEnd"/>
+            <w:r>
+              <w:rPr>
+                <w:rFonts w:ascii="Times New Roman" w:eastAsia="標楷體" w:hAnsi="Times New Roman" w:cs="Times New Roman" w:hint="eastAsia"/>
+              </w:rPr>
+              <w:t>陣列中直到計數變數</w:t>
+            </w:r>
+            <w:r>
+              <w:rPr>
+                <w:rFonts w:ascii="Times New Roman" w:eastAsia="標楷體" w:hAnsi="Times New Roman" w:cs="Times New Roman" w:hint="eastAsia"/>
+              </w:rPr>
+              <w:t>c</w:t>
+            </w:r>
+            <w:r>
+              <w:rPr>
+                <w:rFonts w:ascii="Times New Roman" w:eastAsia="標楷體" w:hAnsi="Times New Roman" w:cs="Times New Roman"/>
+              </w:rPr>
+              <w:t xml:space="preserve">ounter </w:t>
+            </w:r>
+            <w:r>
+              <w:rPr>
+                <w:rFonts w:ascii="Times New Roman" w:eastAsia="標楷體" w:hAnsi="Times New Roman" w:cs="Times New Roman" w:hint="eastAsia"/>
+              </w:rPr>
+              <w:t>等於車子數量，收完後</w:t>
+            </w:r>
+            <w:r>
+              <w:rPr>
+                <w:rFonts w:ascii="Times New Roman" w:eastAsia="標楷體" w:hAnsi="Times New Roman" w:cs="Times New Roman" w:hint="eastAsia"/>
+              </w:rPr>
+              <w:t>coun</w:t>
+            </w:r>
+            <w:r>
+              <w:rPr>
+                <w:rFonts w:ascii="Times New Roman" w:eastAsia="標楷體" w:hAnsi="Times New Roman" w:cs="Times New Roman"/>
+              </w:rPr>
+              <w:t>ter</w:t>
+            </w:r>
+            <w:r>
+              <w:rPr>
+                <w:rFonts w:ascii="Times New Roman" w:eastAsia="標楷體" w:hAnsi="Times New Roman" w:cs="Times New Roman" w:hint="eastAsia"/>
+              </w:rPr>
+              <w:t>歸</w:t>
+            </w:r>
+            <w:r>
+              <w:rPr>
+                <w:rFonts w:ascii="Times New Roman" w:eastAsia="標楷體" w:hAnsi="Times New Roman" w:cs="Times New Roman" w:hint="eastAsia"/>
+              </w:rPr>
+              <w:t>0</w:t>
+            </w:r>
+            <w:r>
+              <w:rPr>
+                <w:rFonts w:ascii="Times New Roman" w:eastAsia="標楷體" w:hAnsi="Times New Roman" w:cs="Times New Roman" w:hint="eastAsia"/>
+              </w:rPr>
+              <w:t>用到</w:t>
+            </w:r>
+            <w:r>
+              <w:rPr>
+                <w:rFonts w:ascii="Times New Roman" w:eastAsia="標楷體" w:hAnsi="Times New Roman" w:cs="Times New Roman" w:hint="eastAsia"/>
+              </w:rPr>
+              <w:t>ST1</w:t>
+            </w:r>
+            <w:r>
+              <w:rPr>
+                <w:rFonts w:ascii="Times New Roman" w:eastAsia="標楷體" w:hAnsi="Times New Roman" w:cs="Times New Roman" w:hint="eastAsia"/>
+              </w:rPr>
+              <w:t>中表示未進</w:t>
+            </w:r>
+            <w:r>
+              <w:rPr>
+                <w:rFonts w:ascii="Times New Roman" w:eastAsia="標楷體" w:hAnsi="Times New Roman" w:cs="Times New Roman" w:hint="eastAsia"/>
+              </w:rPr>
+              <w:t>stac</w:t>
+            </w:r>
+            <w:r>
+              <w:rPr>
+                <w:rFonts w:ascii="Times New Roman" w:eastAsia="標楷體" w:hAnsi="Times New Roman" w:cs="Times New Roman"/>
+              </w:rPr>
+              <w:t>k</w:t>
+            </w:r>
+            <w:r>
+              <w:rPr>
+                <w:rFonts w:ascii="Times New Roman" w:eastAsia="標楷體" w:hAnsi="Times New Roman" w:cs="Times New Roman" w:hint="eastAsia"/>
+              </w:rPr>
+              <w:t>的車次。</w:t>
+            </w:r>
+          </w:p>
+          <w:p>
+            <w:pPr>
+              <w:rPr>
+                <w:rFonts w:ascii="Times New Roman" w:eastAsia="標楷體" w:hAnsi="Times New Roman" w:cs="Times New Roman"/>
+              </w:rPr>
+            </w:pPr>
+            <w:proofErr w:type="gramStart"/>
+            <w:r>
+              <w:rPr>
+                <w:rFonts w:ascii="Times New Roman" w:eastAsia="標楷體" w:hAnsi="Times New Roman" w:cs="Times New Roman" w:hint="eastAsia"/>
+              </w:rPr>
+              <w:t>註</w:t>
+            </w:r>
+            <w:proofErr w:type="gramEnd"/>
+            <w:r>
+              <w:rPr>
+                <w:rFonts w:ascii="Times New Roman" w:eastAsia="標楷體" w:hAnsi="Times New Roman" w:cs="Times New Roman" w:hint="eastAsia"/>
+              </w:rPr>
+              <w:t>:</w:t>
+            </w:r>
+            <w:r>
+              <w:rPr>
+                <w:rFonts w:ascii="Times New Roman" w:eastAsia="標楷體" w:hAnsi="Times New Roman" w:cs="Times New Roman" w:hint="eastAsia"/>
+              </w:rPr>
+              <w:t>當</w:t>
+            </w:r>
+            <w:r>
+              <w:rPr>
+                <w:rFonts w:ascii="Times New Roman" w:eastAsia="標楷體" w:hAnsi="Times New Roman" w:cs="Times New Roman" w:hint="eastAsia"/>
+              </w:rPr>
+              <w:t>a</w:t>
+            </w:r>
+            <w:r>
+              <w:rPr>
+                <w:rFonts w:ascii="Times New Roman" w:eastAsia="標楷體" w:hAnsi="Times New Roman" w:cs="Times New Roman"/>
+              </w:rPr>
+              <w:t>lways</w:t>
+            </w:r>
+            <w:r>
+              <w:rPr>
+                <w:rFonts w:ascii="Times New Roman" w:eastAsia="標楷體" w:hAnsi="Times New Roman" w:cs="Times New Roman" w:hint="eastAsia"/>
+              </w:rPr>
+              <w:t xml:space="preserve"> </w:t>
+            </w:r>
+            <w:r>
+              <w:rPr>
+                <w:rFonts w:ascii="Times New Roman" w:eastAsia="標楷體" w:hAnsi="Times New Roman" w:cs="Times New Roman"/>
+              </w:rPr>
+              <w:t>block</w:t>
+            </w:r>
+            <w:r>
+              <w:rPr>
+                <w:rFonts w:ascii="Times New Roman" w:eastAsia="標楷體" w:hAnsi="Times New Roman" w:cs="Times New Roman" w:hint="eastAsia"/>
+              </w:rPr>
+              <w:t>裡面放入</w:t>
+            </w:r>
+            <w:r>
+              <w:rPr>
+                <w:rFonts w:ascii="Times New Roman" w:eastAsia="標楷體" w:hAnsi="Times New Roman" w:cs="Times New Roman" w:hint="eastAsia"/>
+              </w:rPr>
+              <w:t>data</w:t>
+            </w:r>
+            <w:r>
+              <w:rPr>
+                <w:rFonts w:ascii="Times New Roman" w:eastAsia="標楷體" w:hAnsi="Times New Roman" w:cs="Times New Roman" w:hint="eastAsia"/>
+              </w:rPr>
+              <w:t>在輸入一樣的時候，會沒有動作，所以當</w:t>
+            </w:r>
+            <w:r>
+              <w:rPr>
+                <w:rFonts w:ascii="Times New Roman" w:eastAsia="標楷體" w:hAnsi="Times New Roman" w:cs="Times New Roman" w:hint="eastAsia"/>
+              </w:rPr>
+              <w:t>pat</w:t>
+            </w:r>
+            <w:r>
+              <w:rPr>
+                <w:rFonts w:ascii="Times New Roman" w:eastAsia="標楷體" w:hAnsi="Times New Roman" w:cs="Times New Roman"/>
+              </w:rPr>
+              <w:t>tern</w:t>
+            </w:r>
+            <w:r>
+              <w:rPr>
+                <w:rFonts w:ascii="Times New Roman" w:eastAsia="標楷體" w:hAnsi="Times New Roman" w:cs="Times New Roman" w:hint="eastAsia"/>
+              </w:rPr>
+              <w:t>有兩個一樣的輸入的時候會偵測不到，所以設一個第一筆資料的</w:t>
+            </w:r>
+            <w:r>
+              <w:rPr>
+                <w:rFonts w:ascii="Times New Roman" w:eastAsia="標楷體" w:hAnsi="Times New Roman" w:cs="Times New Roman" w:hint="eastAsia"/>
+              </w:rPr>
+              <w:t>flag</w:t>
+            </w:r>
+            <w:r>
+              <w:rPr>
+                <w:rFonts w:ascii="Times New Roman" w:eastAsia="標楷體" w:hAnsi="Times New Roman" w:cs="Times New Roman" w:hint="eastAsia"/>
+              </w:rPr>
+              <w:t>。</w:t>
+            </w:r>
+          </w:p>
+          <w:p>
+            <w:pPr>
+              <w:rPr>
+                <w:rFonts w:ascii="Times New Roman" w:eastAsia="標楷體" w:hAnsi="Times New Roman" w:cs="Times New Roman"/>
+              </w:rPr>
+            </w:pPr>
+            <w:r>
+              <w:rPr>
+                <w:rFonts w:ascii="Times New Roman" w:eastAsia="標楷體" w:hAnsi="Times New Roman" w:cs="Times New Roman" w:hint="eastAsia"/>
+              </w:rPr>
+              <w:t>ST1</w:t>
+            </w:r>
+            <w:r>
+              <w:rPr>
+                <w:rFonts w:ascii="Times New Roman" w:eastAsia="標楷體" w:hAnsi="Times New Roman" w:cs="Times New Roman" w:hint="eastAsia"/>
+              </w:rPr>
+              <w:t>與</w:t>
+            </w:r>
+            <w:r>
+              <w:rPr>
+                <w:rFonts w:ascii="Times New Roman" w:eastAsia="標楷體" w:hAnsi="Times New Roman" w:cs="Times New Roman" w:hint="eastAsia"/>
+              </w:rPr>
+              <w:t>ST2</w:t>
+            </w:r>
+            <w:r>
+              <w:rPr>
+                <w:rFonts w:ascii="Times New Roman" w:eastAsia="標楷體" w:hAnsi="Times New Roman" w:cs="Times New Roman" w:hint="eastAsia"/>
+              </w:rPr>
+              <w:t>分別做</w:t>
+            </w:r>
+            <w:r>
+              <w:rPr>
+                <w:rFonts w:ascii="Times New Roman" w:eastAsia="標楷體" w:hAnsi="Times New Roman" w:cs="Times New Roman" w:hint="eastAsia"/>
+              </w:rPr>
+              <w:t>s</w:t>
+            </w:r>
+            <w:r>
+              <w:rPr>
+                <w:rFonts w:ascii="Times New Roman" w:eastAsia="標楷體" w:hAnsi="Times New Roman" w:cs="Times New Roman"/>
+              </w:rPr>
+              <w:t>tack</w:t>
+            </w:r>
+            <w:r>
+              <w:rPr>
+                <w:rFonts w:ascii="Times New Roman" w:eastAsia="標楷體" w:hAnsi="Times New Roman" w:cs="Times New Roman" w:hint="eastAsia"/>
+              </w:rPr>
+              <w:t>的</w:t>
+            </w:r>
+            <w:r>
+              <w:rPr>
+                <w:rFonts w:ascii="Times New Roman" w:eastAsia="標楷體" w:hAnsi="Times New Roman" w:cs="Times New Roman" w:hint="eastAsia"/>
+              </w:rPr>
+              <w:t>pu</w:t>
+            </w:r>
+            <w:r>
+              <w:rPr>
+                <w:rFonts w:ascii="Times New Roman" w:eastAsia="標楷體" w:hAnsi="Times New Roman" w:cs="Times New Roman"/>
+              </w:rPr>
+              <w:t>sh</w:t>
+            </w:r>
+            <w:r>
+              <w:rPr>
+                <w:rFonts w:ascii="Times New Roman" w:eastAsia="標楷體" w:hAnsi="Times New Roman" w:cs="Times New Roman" w:hint="eastAsia"/>
+              </w:rPr>
+              <w:t>與</w:t>
+            </w:r>
+            <w:r>
+              <w:rPr>
+                <w:rFonts w:ascii="Times New Roman" w:eastAsia="標楷體" w:hAnsi="Times New Roman" w:cs="Times New Roman" w:hint="eastAsia"/>
+              </w:rPr>
+              <w:t>pop</w:t>
+            </w:r>
+            <w:r>
+              <w:rPr>
+                <w:rFonts w:ascii="Times New Roman" w:eastAsia="標楷體" w:hAnsi="Times New Roman" w:cs="Times New Roman" w:hint="eastAsia"/>
+              </w:rPr>
+              <w:t>，判斷方式為預期車次</w:t>
+            </w:r>
+            <w:r>
+              <w:rPr>
+                <w:rFonts w:ascii="Times New Roman" w:eastAsia="標楷體" w:hAnsi="Times New Roman" w:cs="Times New Roman" w:hint="eastAsia"/>
+              </w:rPr>
+              <w:t>(pat</w:t>
+            </w:r>
+            <w:r>
+              <w:rPr>
+                <w:rFonts w:ascii="Times New Roman" w:eastAsia="標楷體" w:hAnsi="Times New Roman" w:cs="Times New Roman"/>
+              </w:rPr>
+              <w:t>tern</w:t>
+            </w:r>
+            <w:r>
+              <w:rPr>
+                <w:rFonts w:ascii="Times New Roman" w:eastAsia="標楷體" w:hAnsi="Times New Roman" w:cs="Times New Roman" w:hint="eastAsia"/>
+              </w:rPr>
+              <w:t>)</w:t>
+            </w:r>
+            <w:r>
+              <w:rPr>
+                <w:rFonts w:ascii="Times New Roman" w:eastAsia="標楷體" w:hAnsi="Times New Roman" w:cs="Times New Roman" w:hint="eastAsia"/>
+              </w:rPr>
+              <w:t>大於</w:t>
+            </w:r>
+            <w:r>
+              <w:rPr>
+                <w:rFonts w:ascii="Times New Roman" w:eastAsia="標楷體" w:hAnsi="Times New Roman" w:cs="Times New Roman" w:hint="eastAsia"/>
+              </w:rPr>
+              <w:t>coun</w:t>
+            </w:r>
+            <w:r>
+              <w:rPr>
+                <w:rFonts w:ascii="Times New Roman" w:eastAsia="標楷體" w:hAnsi="Times New Roman" w:cs="Times New Roman"/>
+              </w:rPr>
+              <w:t>ter</w:t>
+            </w:r>
+            <w:r>
+              <w:rPr>
+                <w:rFonts w:ascii="Times New Roman" w:eastAsia="標楷體" w:hAnsi="Times New Roman" w:cs="Times New Roman" w:hint="eastAsia"/>
+              </w:rPr>
+              <w:t>就</w:t>
+            </w:r>
+            <w:r>
+              <w:rPr>
+                <w:rFonts w:ascii="Times New Roman" w:eastAsia="標楷體" w:hAnsi="Times New Roman" w:cs="Times New Roman" w:hint="eastAsia"/>
+              </w:rPr>
+              <w:t>p</w:t>
+            </w:r>
+            <w:r>
+              <w:rPr>
+                <w:rFonts w:ascii="Times New Roman" w:eastAsia="標楷體" w:hAnsi="Times New Roman" w:cs="Times New Roman"/>
+              </w:rPr>
+              <w:t>ush</w:t>
+            </w:r>
+            <w:r>
+              <w:rPr>
+                <w:rFonts w:ascii="Times New Roman" w:eastAsia="標楷體" w:hAnsi="Times New Roman" w:cs="Times New Roman" w:hint="eastAsia"/>
+              </w:rPr>
+              <w:t>資料到</w:t>
+            </w:r>
+            <w:r>
+              <w:rPr>
+                <w:rFonts w:ascii="Times New Roman" w:eastAsia="標楷體" w:hAnsi="Times New Roman" w:cs="Times New Roman" w:hint="eastAsia"/>
+              </w:rPr>
+              <w:t>s</w:t>
+            </w:r>
+            <w:r>
+              <w:rPr>
+                <w:rFonts w:ascii="Times New Roman" w:eastAsia="標楷體" w:hAnsi="Times New Roman" w:cs="Times New Roman"/>
+              </w:rPr>
+              <w:t>tack</w:t>
+            </w:r>
+            <w:r>
+              <w:rPr>
+                <w:rFonts w:ascii="Times New Roman" w:eastAsia="標楷體" w:hAnsi="Times New Roman" w:cs="Times New Roman" w:hint="eastAsia"/>
+              </w:rPr>
+              <w:t>中直到等於，就跳至</w:t>
+            </w:r>
+            <w:r>
+              <w:rPr>
+                <w:rFonts w:ascii="Times New Roman" w:eastAsia="標楷體" w:hAnsi="Times New Roman" w:cs="Times New Roman" w:hint="eastAsia"/>
+              </w:rPr>
+              <w:t>ST2</w:t>
+            </w:r>
+            <w:r>
+              <w:rPr>
+                <w:rFonts w:ascii="Times New Roman" w:eastAsia="標楷體" w:hAnsi="Times New Roman" w:cs="Times New Roman" w:hint="eastAsia"/>
+              </w:rPr>
+              <w:t>將</w:t>
+            </w:r>
+            <w:r>
+              <w:rPr>
+                <w:rFonts w:ascii="Times New Roman" w:eastAsia="標楷體" w:hAnsi="Times New Roman" w:cs="Times New Roman" w:hint="eastAsia"/>
+              </w:rPr>
+              <w:t>stack</w:t>
+            </w:r>
+            <w:r>
+              <w:rPr>
+                <w:rFonts w:ascii="Times New Roman" w:eastAsia="標楷體" w:hAnsi="Times New Roman" w:cs="Times New Roman" w:hint="eastAsia"/>
+              </w:rPr>
+              <w:t>最上層資料比較是否與預期車次一樣，一樣的話記錄</w:t>
+            </w:r>
+            <w:r>
+              <w:rPr>
+                <w:rFonts w:ascii="Times New Roman" w:eastAsia="標楷體" w:hAnsi="Times New Roman" w:cs="Times New Roman" w:hint="eastAsia"/>
+              </w:rPr>
+              <w:t>pop</w:t>
+            </w:r>
+            <w:r>
+              <w:rPr>
+                <w:rFonts w:ascii="Times New Roman" w:eastAsia="標楷體" w:hAnsi="Times New Roman" w:cs="Times New Roman" w:hint="eastAsia"/>
+              </w:rPr>
+              <w:t>次數並跳回</w:t>
+            </w:r>
+            <w:r>
+              <w:rPr>
+                <w:rFonts w:ascii="Times New Roman" w:eastAsia="標楷體" w:hAnsi="Times New Roman" w:cs="Times New Roman" w:hint="eastAsia"/>
+              </w:rPr>
+              <w:t>ST1</w:t>
+            </w:r>
+            <w:r>
+              <w:rPr>
+                <w:rFonts w:ascii="Times New Roman" w:eastAsia="標楷體" w:hAnsi="Times New Roman" w:cs="Times New Roman" w:hint="eastAsia"/>
+              </w:rPr>
+              <w:t>反覆</w:t>
+            </w:r>
+            <w:r>
+              <w:rPr>
+                <w:rFonts w:ascii="Times New Roman" w:eastAsia="標楷體" w:hAnsi="Times New Roman" w:cs="Times New Roman" w:hint="eastAsia"/>
+              </w:rPr>
+              <w:t>push</w:t>
+            </w:r>
+            <w:r>
+              <w:rPr>
+                <w:rFonts w:ascii="Times New Roman" w:eastAsia="標楷體" w:hAnsi="Times New Roman" w:cs="Times New Roman"/>
+              </w:rPr>
+              <w:t>/pop</w:t>
+            </w:r>
+            <w:r>
+              <w:rPr>
+                <w:rFonts w:ascii="Times New Roman" w:eastAsia="標楷體" w:hAnsi="Times New Roman" w:cs="Times New Roman" w:hint="eastAsia"/>
+              </w:rPr>
+              <w:t>。</w:t>
+            </w:r>
+            <w:r>
+              <w:rPr>
+                <w:rFonts w:ascii="Times New Roman" w:eastAsia="標楷體" w:hAnsi="Times New Roman" w:cs="Times New Roman"/>
+              </w:rPr>
+              <w:br/>
+            </w:r>
+            <w:r>
+              <w:rPr>
+                <w:rFonts w:ascii="Times New Roman" w:eastAsia="標楷體" w:hAnsi="Times New Roman" w:cs="Times New Roman" w:hint="eastAsia"/>
+              </w:rPr>
+              <w:t>當預期車次與</w:t>
+            </w:r>
+            <w:r>
+              <w:rPr>
+                <w:rFonts w:ascii="Times New Roman" w:eastAsia="標楷體" w:hAnsi="Times New Roman" w:cs="Times New Roman" w:hint="eastAsia"/>
+              </w:rPr>
+              <w:t>sta</w:t>
+            </w:r>
+            <w:r>
+              <w:rPr>
+                <w:rFonts w:ascii="Times New Roman" w:eastAsia="標楷體" w:hAnsi="Times New Roman" w:cs="Times New Roman"/>
+              </w:rPr>
+              <w:t>ck</w:t>
+            </w:r>
+            <w:r>
+              <w:rPr>
+                <w:rFonts w:ascii="Times New Roman" w:eastAsia="標楷體" w:hAnsi="Times New Roman" w:cs="Times New Roman" w:hint="eastAsia"/>
+              </w:rPr>
+              <w:t>最上層資料不一樣時在</w:t>
+            </w:r>
+            <w:r>
+              <w:rPr>
+                <w:rFonts w:ascii="Times New Roman" w:eastAsia="標楷體" w:hAnsi="Times New Roman" w:cs="Times New Roman" w:hint="eastAsia"/>
+              </w:rPr>
+              <w:t>ST3</w:t>
+            </w:r>
+            <w:r>
+              <w:rPr>
+                <w:rFonts w:ascii="Times New Roman" w:eastAsia="標楷體" w:hAnsi="Times New Roman" w:cs="Times New Roman" w:hint="eastAsia"/>
+              </w:rPr>
+              <w:t>確認結果，將</w:t>
+            </w:r>
+            <w:r>
+              <w:rPr>
+                <w:rFonts w:ascii="Times New Roman" w:eastAsia="標楷體" w:hAnsi="Times New Roman" w:cs="Times New Roman" w:hint="eastAsia"/>
+              </w:rPr>
+              <w:t>v</w:t>
+            </w:r>
+            <w:r>
+              <w:rPr>
+                <w:rFonts w:ascii="Times New Roman" w:eastAsia="標楷體" w:hAnsi="Times New Roman" w:cs="Times New Roman"/>
+              </w:rPr>
+              <w:t>alid</w:t>
+            </w:r>
+            <w:r>
+              <w:rPr>
+                <w:rFonts w:ascii="Times New Roman" w:eastAsia="標楷體" w:hAnsi="Times New Roman" w:cs="Times New Roman" w:hint="eastAsia"/>
+              </w:rPr>
+              <w:t>拉為</w:t>
+            </w:r>
+            <w:r>
+              <w:rPr>
+                <w:rFonts w:ascii="Times New Roman" w:eastAsia="標楷體" w:hAnsi="Times New Roman" w:cs="Times New Roman" w:hint="eastAsia"/>
+              </w:rPr>
+              <w:t>1</w:t>
+            </w:r>
+            <w:r>
+              <w:rPr>
+                <w:rFonts w:ascii="Times New Roman" w:eastAsia="標楷體" w:hAnsi="Times New Roman" w:cs="Times New Roman" w:hint="eastAsia"/>
+              </w:rPr>
+              <w:t>，確認</w:t>
+            </w:r>
+            <w:r>
+              <w:rPr>
+                <w:rFonts w:ascii="Times New Roman" w:eastAsia="標楷體" w:hAnsi="Times New Roman" w:cs="Times New Roman" w:hint="eastAsia"/>
+              </w:rPr>
+              <w:t>pop</w:t>
+            </w:r>
+            <w:r>
+              <w:rPr>
+                <w:rFonts w:ascii="Times New Roman" w:eastAsia="標楷體" w:hAnsi="Times New Roman" w:cs="Times New Roman" w:hint="eastAsia"/>
+              </w:rPr>
+              <w:t>次數是否與車次數量相等，相等則輸出</w:t>
+            </w:r>
+            <w:r>
+              <w:rPr>
+                <w:rFonts w:ascii="Times New Roman" w:eastAsia="標楷體" w:hAnsi="Times New Roman" w:cs="Times New Roman" w:hint="eastAsia"/>
+              </w:rPr>
+              <w:t>result</w:t>
+            </w:r>
+            <w:r>
+              <w:rPr>
+                <w:rFonts w:ascii="Times New Roman" w:eastAsia="標楷體" w:hAnsi="Times New Roman" w:cs="Times New Roman"/>
+              </w:rPr>
+              <w:t xml:space="preserve"> = </w:t>
+            </w:r>
+            <w:r>
+              <w:rPr>
+                <w:rFonts w:ascii="Times New Roman" w:eastAsia="標楷體" w:hAnsi="Times New Roman" w:cs="Times New Roman" w:hint="eastAsia"/>
+              </w:rPr>
+              <w:t>1</w:t>
+            </w:r>
+            <w:r>
+              <w:rPr>
+                <w:rFonts w:ascii="Times New Roman" w:eastAsia="標楷體" w:hAnsi="Times New Roman" w:cs="Times New Roman" w:hint="eastAsia"/>
+              </w:rPr>
+              <w:t>，反之則輸出</w:t>
+            </w:r>
+            <w:r>
+              <w:rPr>
+                <w:rFonts w:ascii="Times New Roman" w:eastAsia="標楷體" w:hAnsi="Times New Roman" w:cs="Times New Roman"/>
+              </w:rPr>
+              <w:t>result = 0</w:t>
+            </w:r>
+            <w:r>
+              <w:rPr>
+                <w:rFonts w:ascii="Times New Roman" w:eastAsia="標楷體" w:hAnsi="Times New Roman" w:cs="Times New Roman" w:hint="eastAsia"/>
+              </w:rPr>
+              <w:t>，一進入</w:t>
+            </w:r>
+            <w:r>
+              <w:rPr>
+                <w:rFonts w:ascii="Times New Roman" w:eastAsia="標楷體" w:hAnsi="Times New Roman" w:cs="Times New Roman" w:hint="eastAsia"/>
+              </w:rPr>
+              <w:t>ST3</w:t>
+            </w:r>
+            <w:r>
+              <w:rPr>
+                <w:rFonts w:ascii="Times New Roman" w:eastAsia="標楷體" w:hAnsi="Times New Roman" w:cs="Times New Roman" w:hint="eastAsia"/>
+              </w:rPr>
+              <w:t>將</w:t>
+            </w:r>
+            <w:r>
+              <w:rPr>
+                <w:rFonts w:ascii="Times New Roman" w:eastAsia="標楷體" w:hAnsi="Times New Roman" w:cs="Times New Roman" w:hint="eastAsia"/>
+              </w:rPr>
+              <w:t>done</w:t>
+            </w:r>
+            <w:r>
+              <w:rPr>
+                <w:rFonts w:ascii="Times New Roman" w:eastAsia="標楷體" w:hAnsi="Times New Roman" w:cs="Times New Roman" w:hint="eastAsia"/>
+              </w:rPr>
+              <w:t>訊號相反，相反後將所有一次流程的變數都</w:t>
+            </w:r>
+            <w:r>
+              <w:rPr>
+                <w:rFonts w:ascii="Times New Roman" w:eastAsia="標楷體" w:hAnsi="Times New Roman" w:cs="Times New Roman" w:hint="eastAsia"/>
+              </w:rPr>
+              <w:t>reset</w:t>
+            </w:r>
+            <w:r>
+              <w:rPr>
+                <w:rFonts w:ascii="Times New Roman" w:eastAsia="標楷體" w:hAnsi="Times New Roman" w:cs="Times New Roman" w:hint="eastAsia"/>
+              </w:rPr>
+              <w:t>，等待下一組輸入。</w:t>
+            </w:r>
           </w:p>
         </w:tc>
       </w:tr>
@@ -338,7 +1354,7 @@
     <w:p>
       <w:pPr>
         <w:rPr>
-          <w:rFonts w:ascii="Times New Roman" w:hAnsi="Times New Roman" w:cs="Times New Roman"/>
+          <w:rFonts w:ascii="Times New Roman" w:eastAsia="標楷體" w:hAnsi="Times New Roman" w:cs="Times New Roman" w:hint="eastAsia"/>
         </w:rPr>
       </w:pPr>
     </w:p>
@@ -353,7 +1369,7 @@
 </file>
 
 <file path=word/endnotes.xml><?xml version="1.0" encoding="utf-8"?>
-<w:endnotes xmlns:wpc="http://schemas.microsoft.com/office/word/2010/wordprocessingCanvas" xmlns:cx="http://schemas.microsoft.com/office/drawing/2014/chartex" xmlns:cx1="http://schemas.microsoft.com/office/drawing/2015/9/8/chartex" xmlns:cx2="http://schemas.microsoft.com/office/drawing/2015/10/21/chartex" xmlns:cx3="http://schemas.microsoft.com/office/drawing/2016/5/9/chartex" xmlns:cx4="http://schemas.microsoft.com/office/drawing/2016/5/10/chartex" xmlns:cx5="http://schemas.microsoft.com/office/drawing/2016/5/11/chartex" xmlns:cx6="http://schemas.microsoft.com/office/drawing/2016/5/12/chartex" xmlns:cx7="http://schemas.microsoft.com/office/drawing/2016/5/13/chartex" xmlns:cx8="http://schemas.microsoft.com/office/drawing/2016/5/14/chartex" xmlns:mc="http://schemas.openxmlformats.org/markup-compatibility/2006" xmlns:aink="http://schemas.microsoft.com/office/drawing/2016/ink" xmlns:am3d="http://schemas.microsoft.com/office/drawing/2017/model3d" xmlns:o="urn:schemas-microsoft-com:office:office" xmlns:oel="http://schemas.microsoft.com/office/2019/extlst" xmlns:r="http://schemas.openxmlformats.org/officeDocument/2006/relationships" xmlns:m="http://schemas.openxmlformats.org/officeDocument/2006/math" xmlns:v="urn:schemas-microsoft-com:vml" xmlns:wp14="http://schemas.microsoft.com/office/word/2010/wordprocessingDrawing" xmlns:wp="http://schemas.openxmlformats.org/drawingml/2006/wordprocessingDrawing" xmlns:w10="urn:schemas-microsoft-com:office:word" xmlns:w="http://schemas.openxmlformats.org/wordprocessingml/2006/main" xmlns:w14="http://schemas.microsoft.com/office/word/2010/wordml" xmlns:w15="http://schemas.microsoft.com/office/word/2012/wordml" xmlns:w16cex="http://schemas.microsoft.com/office/word/2018/wordml/cex" xmlns:w16cid="http://schemas.microsoft.com/office/word/2016/wordml/cid" xmlns:w16="http://schemas.microsoft.com/office/word/2018/wordml" xmlns:w16sdtdh="http://schemas.microsoft.com/office/word/2020/wordml/sdtdatahash" xmlns:w16se="http://schemas.microsoft.com/office/word/2015/wordml/symex" xmlns:wpg="http://schemas.microsoft.com/office/word/2010/wordprocessingGroup" xmlns:wpi="http://schemas.microsoft.com/office/word/2010/wordprocessingInk" xmlns:wne="http://schemas.microsoft.com/office/word/2006/wordml" xmlns:wps="http://schemas.microsoft.com/office/word/2010/wordprocessingShape" mc:Ignorable="w14 w15 w16se w16cid w16 w16cex w16sdtdh wp14">
+<w:endnotes xmlns:wpc="http://schemas.microsoft.com/office/word/2010/wordprocessingCanvas" xmlns:cx="http://schemas.microsoft.com/office/drawing/2014/chartex" xmlns:cx1="http://schemas.microsoft.com/office/drawing/2015/9/8/chartex" xmlns:cx2="http://schemas.microsoft.com/office/drawing/2015/10/21/chartex" xmlns:cx3="http://schemas.microsoft.com/office/drawing/2016/5/9/chartex" xmlns:cx4="http://schemas.microsoft.com/office/drawing/2016/5/10/chartex" xmlns:cx5="http://schemas.microsoft.com/office/drawing/2016/5/11/chartex" xmlns:cx6="http://schemas.microsoft.com/office/drawing/2016/5/12/chartex" xmlns:cx7="http://schemas.microsoft.com/office/drawing/2016/5/13/chartex" xmlns:cx8="http://schemas.microsoft.com/office/drawing/2016/5/14/chartex" xmlns:mc="http://schemas.openxmlformats.org/markup-compatibility/2006" xmlns:aink="http://schemas.microsoft.com/office/drawing/2016/ink" xmlns:am3d="http://schemas.microsoft.com/office/drawing/2017/model3d" xmlns:o="urn:schemas-microsoft-com:office:office" xmlns:oel="http://schemas.microsoft.com/office/2019/extlst" xmlns:r="http://schemas.openxmlformats.org/officeDocument/2006/relationships" xmlns:m="http://schemas.openxmlformats.org/officeDocument/2006/math" xmlns:v="urn:schemas-microsoft-com:vml" xmlns:wp14="http://schemas.microsoft.com/office/word/2010/wordprocessingDrawing" xmlns:wp="http://schemas.openxmlformats.org/drawingml/2006/wordprocessingDrawing" xmlns:w10="urn:schemas-microsoft-com:office:word" xmlns:w="http://schemas.openxmlformats.org/wordprocessingml/2006/main" xmlns:w14="http://schemas.microsoft.com/office/word/2010/wordml" xmlns:w15="http://schemas.microsoft.com/office/word/2012/wordml" xmlns:w16cex="http://schemas.microsoft.com/office/word/2018/wordml/cex" xmlns:w16cid="http://schemas.microsoft.com/office/word/2016/wordml/cid" xmlns:w16="http://schemas.microsoft.com/office/word/2018/wordml" xmlns:w16du="http://schemas.microsoft.com/office/word/2023/wordml/word16du" xmlns:w16sdtdh="http://schemas.microsoft.com/office/word/2020/wordml/sdtdatahash" xmlns:w16se="http://schemas.microsoft.com/office/word/2015/wordml/symex" xmlns:wpg="http://schemas.microsoft.com/office/word/2010/wordprocessingGroup" xmlns:wpi="http://schemas.microsoft.com/office/word/2010/wordprocessingInk" xmlns:wne="http://schemas.microsoft.com/office/word/2006/wordml" xmlns:wps="http://schemas.microsoft.com/office/word/2010/wordprocessingShape" mc:Ignorable="w14 w15 w16se w16cid w16 w16cex w16sdtdh wp14">
   <w:endnote w:type="separator" w:id="-1">
     <w:p>
       <w:r>
@@ -372,7 +1388,7 @@
 </file>
 
 <file path=word/footnotes.xml><?xml version="1.0" encoding="utf-8"?>
-<w:footnotes xmlns:wpc="http://schemas.microsoft.com/office/word/2010/wordprocessingCanvas" xmlns:cx="http://schemas.microsoft.com/office/drawing/2014/chartex" xmlns:cx1="http://schemas.microsoft.com/office/drawing/2015/9/8/chartex" xmlns:cx2="http://schemas.microsoft.com/office/drawing/2015/10/21/chartex" xmlns:cx3="http://schemas.microsoft.com/office/drawing/2016/5/9/chartex" xmlns:cx4="http://schemas.microsoft.com/office/drawing/2016/5/10/chartex" xmlns:cx5="http://schemas.microsoft.com/office/drawing/2016/5/11/chartex" xmlns:cx6="http://schemas.microsoft.com/office/drawing/2016/5/12/chartex" xmlns:cx7="http://schemas.microsoft.com/office/drawing/2016/5/13/chartex" xmlns:cx8="http://schemas.microsoft.com/office/drawing/2016/5/14/chartex" xmlns:mc="http://schemas.openxmlformats.org/markup-compatibility/2006" xmlns:aink="http://schemas.microsoft.com/office/drawing/2016/ink" xmlns:am3d="http://schemas.microsoft.com/office/drawing/2017/model3d" xmlns:o="urn:schemas-microsoft-com:office:office" xmlns:oel="http://schemas.microsoft.com/office/2019/extlst" xmlns:r="http://schemas.openxmlformats.org/officeDocument/2006/relationships" xmlns:m="http://schemas.openxmlformats.org/officeDocument/2006/math" xmlns:v="urn:schemas-microsoft-com:vml" xmlns:wp14="http://schemas.microsoft.com/office/word/2010/wordprocessingDrawing" xmlns:wp="http://schemas.openxmlformats.org/drawingml/2006/wordprocessingDrawing" xmlns:w10="urn:schemas-microsoft-com:office:word" xmlns:w="http://schemas.openxmlformats.org/wordprocessingml/2006/main" xmlns:w14="http://schemas.microsoft.com/office/word/2010/wordml" xmlns:w15="http://schemas.microsoft.com/office/word/2012/wordml" xmlns:w16cex="http://schemas.microsoft.com/office/word/2018/wordml/cex" xmlns:w16cid="http://schemas.microsoft.com/office/word/2016/wordml/cid" xmlns:w16="http://schemas.microsoft.com/office/word/2018/wordml" xmlns:w16sdtdh="http://schemas.microsoft.com/office/word/2020/wordml/sdtdatahash" xmlns:w16se="http://schemas.microsoft.com/office/word/2015/wordml/symex" xmlns:wpg="http://schemas.microsoft.com/office/word/2010/wordprocessingGroup" xmlns:wpi="http://schemas.microsoft.com/office/word/2010/wordprocessingInk" xmlns:wne="http://schemas.microsoft.com/office/word/2006/wordml" xmlns:wps="http://schemas.microsoft.com/office/word/2010/wordprocessingShape" mc:Ignorable="w14 w15 w16se w16cid w16 w16cex w16sdtdh wp14">
+<w:footnotes xmlns:wpc="http://schemas.microsoft.com/office/word/2010/wordprocessingCanvas" xmlns:cx="http://schemas.microsoft.com/office/drawing/2014/chartex" xmlns:cx1="http://schemas.microsoft.com/office/drawing/2015/9/8/chartex" xmlns:cx2="http://schemas.microsoft.com/office/drawing/2015/10/21/chartex" xmlns:cx3="http://schemas.microsoft.com/office/drawing/2016/5/9/chartex" xmlns:cx4="http://schemas.microsoft.com/office/drawing/2016/5/10/chartex" xmlns:cx5="http://schemas.microsoft.com/office/drawing/2016/5/11/chartex" xmlns:cx6="http://schemas.microsoft.com/office/drawing/2016/5/12/chartex" xmlns:cx7="http://schemas.microsoft.com/office/drawing/2016/5/13/chartex" xmlns:cx8="http://schemas.microsoft.com/office/drawing/2016/5/14/chartex" xmlns:mc="http://schemas.openxmlformats.org/markup-compatibility/2006" xmlns:aink="http://schemas.microsoft.com/office/drawing/2016/ink" xmlns:am3d="http://schemas.microsoft.com/office/drawing/2017/model3d" xmlns:o="urn:schemas-microsoft-com:office:office" xmlns:oel="http://schemas.microsoft.com/office/2019/extlst" xmlns:r="http://schemas.openxmlformats.org/officeDocument/2006/relationships" xmlns:m="http://schemas.openxmlformats.org/officeDocument/2006/math" xmlns:v="urn:schemas-microsoft-com:vml" xmlns:wp14="http://schemas.microsoft.com/office/word/2010/wordprocessingDrawing" xmlns:wp="http://schemas.openxmlformats.org/drawingml/2006/wordprocessingDrawing" xmlns:w10="urn:schemas-microsoft-com:office:word" xmlns:w="http://schemas.openxmlformats.org/wordprocessingml/2006/main" xmlns:w14="http://schemas.microsoft.com/office/word/2010/wordml" xmlns:w15="http://schemas.microsoft.com/office/word/2012/wordml" xmlns:w16cex="http://schemas.microsoft.com/office/word/2018/wordml/cex" xmlns:w16cid="http://schemas.microsoft.com/office/word/2016/wordml/cid" xmlns:w16="http://schemas.microsoft.com/office/word/2018/wordml" xmlns:w16du="http://schemas.microsoft.com/office/word/2023/wordml/word16du" xmlns:w16sdtdh="http://schemas.microsoft.com/office/word/2020/wordml/sdtdatahash" xmlns:w16se="http://schemas.microsoft.com/office/word/2015/wordml/symex" xmlns:wpg="http://schemas.microsoft.com/office/word/2010/wordprocessingGroup" xmlns:wpi="http://schemas.microsoft.com/office/word/2010/wordprocessingInk" xmlns:wne="http://schemas.microsoft.com/office/word/2006/wordml" xmlns:wps="http://schemas.microsoft.com/office/word/2010/wordprocessingShape" mc:Ignorable="w14 w15 w16se w16cid w16 w16cex w16sdtdh wp14">
   <w:footnote w:type="separator" w:id="-1">
     <w:p>
       <w:r>
@@ -391,7 +1407,7 @@
 </file>
 
 <file path=word/numbering.xml><?xml version="1.0" encoding="utf-8"?>
-<w:numbering xmlns:wpc="http://schemas.microsoft.com/office/word/2010/wordprocessingCanvas" xmlns:cx="http://schemas.microsoft.com/office/drawing/2014/chartex" xmlns:cx1="http://schemas.microsoft.com/office/drawing/2015/9/8/chartex" xmlns:cx2="http://schemas.microsoft.com/office/drawing/2015/10/21/chartex" xmlns:cx3="http://schemas.microsoft.com/office/drawing/2016/5/9/chartex" xmlns:cx4="http://schemas.microsoft.com/office/drawing/2016/5/10/chartex" xmlns:cx5="http://schemas.microsoft.com/office/drawing/2016/5/11/chartex" xmlns:cx6="http://schemas.microsoft.com/office/drawing/2016/5/12/chartex" xmlns:cx7="http://schemas.microsoft.com/office/drawing/2016/5/13/chartex" xmlns:cx8="http://schemas.microsoft.com/office/drawing/2016/5/14/chartex" xmlns:mc="http://schemas.openxmlformats.org/markup-compatibility/2006" xmlns:aink="http://schemas.microsoft.com/office/drawing/2016/ink" xmlns:am3d="http://schemas.microsoft.com/office/drawing/2017/model3d" xmlns:o="urn:schemas-microsoft-com:office:office" xmlns:oel="http://schemas.microsoft.com/office/2019/extlst" xmlns:r="http://schemas.openxmlformats.org/officeDocument/2006/relationships" xmlns:m="http://schemas.openxmlformats.org/officeDocument/2006/math" xmlns:v="urn:schemas-microsoft-com:vml" xmlns:wp14="http://schemas.microsoft.com/office/word/2010/wordprocessingDrawing" xmlns:wp="http://schemas.openxmlformats.org/drawingml/2006/wordprocessingDrawing" xmlns:w10="urn:schemas-microsoft-com:office:word" xmlns:w="http://schemas.openxmlformats.org/wordprocessingml/2006/main" xmlns:w14="http://schemas.microsoft.com/office/word/2010/wordml" xmlns:w15="http://schemas.microsoft.com/office/word/2012/wordml" xmlns:w16cex="http://schemas.microsoft.com/office/word/2018/wordml/cex" xmlns:w16cid="http://schemas.microsoft.com/office/word/2016/wordml/cid" xmlns:w16="http://schemas.microsoft.com/office/word/2018/wordml" xmlns:w16sdtdh="http://schemas.microsoft.com/office/word/2020/wordml/sdtdatahash" xmlns:w16se="http://schemas.microsoft.com/office/word/2015/wordml/symex" xmlns:wpg="http://schemas.microsoft.com/office/word/2010/wordprocessingGroup" xmlns:wpi="http://schemas.microsoft.com/office/word/2010/wordprocessingInk" xmlns:wne="http://schemas.microsoft.com/office/word/2006/wordml" xmlns:wps="http://schemas.microsoft.com/office/word/2010/wordprocessingShape" mc:Ignorable="w14 w15 w16se w16cid w16 w16cex w16sdtdh wp14">
+<w:numbering xmlns:wpc="http://schemas.microsoft.com/office/word/2010/wordprocessingCanvas" xmlns:cx="http://schemas.microsoft.com/office/drawing/2014/chartex" xmlns:cx1="http://schemas.microsoft.com/office/drawing/2015/9/8/chartex" xmlns:cx2="http://schemas.microsoft.com/office/drawing/2015/10/21/chartex" xmlns:cx3="http://schemas.microsoft.com/office/drawing/2016/5/9/chartex" xmlns:cx4="http://schemas.microsoft.com/office/drawing/2016/5/10/chartex" xmlns:cx5="http://schemas.microsoft.com/office/drawing/2016/5/11/chartex" xmlns:cx6="http://schemas.microsoft.com/office/drawing/2016/5/12/chartex" xmlns:cx7="http://schemas.microsoft.com/office/drawing/2016/5/13/chartex" xmlns:cx8="http://schemas.microsoft.com/office/drawing/2016/5/14/chartex" xmlns:mc="http://schemas.openxmlformats.org/markup-compatibility/2006" xmlns:aink="http://schemas.microsoft.com/office/drawing/2016/ink" xmlns:am3d="http://schemas.microsoft.com/office/drawing/2017/model3d" xmlns:o="urn:schemas-microsoft-com:office:office" xmlns:oel="http://schemas.microsoft.com/office/2019/extlst" xmlns:r="http://schemas.openxmlformats.org/officeDocument/2006/relationships" xmlns:m="http://schemas.openxmlformats.org/officeDocument/2006/math" xmlns:v="urn:schemas-microsoft-com:vml" xmlns:wp14="http://schemas.microsoft.com/office/word/2010/wordprocessingDrawing" xmlns:wp="http://schemas.openxmlformats.org/drawingml/2006/wordprocessingDrawing" xmlns:w10="urn:schemas-microsoft-com:office:word" xmlns:w="http://schemas.openxmlformats.org/wordprocessingml/2006/main" xmlns:w14="http://schemas.microsoft.com/office/word/2010/wordml" xmlns:w15="http://schemas.microsoft.com/office/word/2012/wordml" xmlns:w16cex="http://schemas.microsoft.com/office/word/2018/wordml/cex" xmlns:w16cid="http://schemas.microsoft.com/office/word/2016/wordml/cid" xmlns:w16="http://schemas.microsoft.com/office/word/2018/wordml" xmlns:w16du="http://schemas.microsoft.com/office/word/2023/wordml/word16du" xmlns:w16sdtdh="http://schemas.microsoft.com/office/word/2020/wordml/sdtdatahash" xmlns:w16se="http://schemas.microsoft.com/office/word/2015/wordml/symex" xmlns:wpg="http://schemas.microsoft.com/office/word/2010/wordprocessingGroup" xmlns:wpi="http://schemas.microsoft.com/office/word/2010/wordprocessingInk" xmlns:wne="http://schemas.microsoft.com/office/word/2006/wordml" xmlns:wps="http://schemas.microsoft.com/office/word/2010/wordprocessingShape" mc:Ignorable="w14 w15 w16se w16cid w16 w16cex w16sdtdh wp14">
   <w:abstractNum w:abstractNumId="0" w15:restartNumberingAfterBreak="0">
     <w:nsid w:val="5D0D002A"/>
     <w:multiLevelType w:val="multilevel"/>
@@ -601,10 +1617,10 @@
       </w:pPr>
     </w:lvl>
   </w:abstractNum>
-  <w:num w:numId="1" w16cid:durableId="7490272">
+  <w:num w:numId="1" w16cid:durableId="1387146265">
     <w:abstractNumId w:val="0"/>
   </w:num>
-  <w:num w:numId="2" w16cid:durableId="1696492118">
+  <w:num w:numId="2" w16cid:durableId="1640921690">
     <w:abstractNumId w:val="1"/>
   </w:num>
 </w:numbering>
@@ -730,7 +1746,6 @@
     <w:lsdException w:name="HTML Sample" w:semiHidden="1" w:unhideWhenUsed="1"/>
     <w:lsdException w:name="HTML Typewriter" w:semiHidden="1" w:unhideWhenUsed="1"/>
     <w:lsdException w:name="HTML Variable" w:semiHidden="1" w:unhideWhenUsed="1"/>
-    <w:lsdException w:name="Normal Table" w:semiHidden="1" w:unhideWhenUsed="1"/>
     <w:lsdException w:name="annotation subject" w:semiHidden="1" w:unhideWhenUsed="1"/>
     <w:lsdException w:name="No List" w:semiHidden="1" w:unhideWhenUsed="1"/>
     <w:lsdException w:name="Outline List 1" w:semiHidden="1" w:unhideWhenUsed="1"/>
@@ -773,11 +1788,8 @@
     <w:lsdException w:name="Table Contemporary" w:semiHidden="1" w:unhideWhenUsed="1"/>
     <w:lsdException w:name="Table Elegant" w:semiHidden="1" w:unhideWhenUsed="1"/>
     <w:lsdException w:name="Table Professional" w:semiHidden="1" w:unhideWhenUsed="1"/>
-    <w:lsdException w:name="Table Subtle 1" w:semiHidden="1" w:unhideWhenUsed="1"/>
     <w:lsdException w:name="Table Subtle 2" w:semiHidden="1" w:unhideWhenUsed="1"/>
     <w:lsdException w:name="Table Web 1" w:semiHidden="1" w:unhideWhenUsed="1"/>
-    <w:lsdException w:name="Table Web 2" w:semiHidden="1" w:unhideWhenUsed="1"/>
-    <w:lsdException w:name="Table Web 3" w:semiHidden="1" w:unhideWhenUsed="1"/>
     <w:lsdException w:name="Balloon Text" w:semiHidden="1" w:unhideWhenUsed="1"/>
     <w:lsdException w:name="Table Grid" w:uiPriority="39"/>
     <w:lsdException w:name="Table Theme" w:semiHidden="1" w:unhideWhenUsed="1"/>

</xml_diff>